<commit_message>
Updated time elimination method.
</commit_message>
<xml_diff>
--- a/RCK_Article.docx
+++ b/RCK_Article.docx
@@ -26,7 +26,13 @@
         <w:t xml:space="preserve">economic and financial </w:t>
       </w:r>
       <w:r>
-        <w:t>models involve systems of differential equations.</w:t>
+        <w:t>models involve systems of differential equations</w:t>
+      </w:r>
+      <w:r>
+        <w:t xml:space="preserve"> with no analytical solutions</w:t>
+      </w:r>
+      <w:r>
+        <w:t>.</w:t>
       </w:r>
       <w:r>
         <w:t xml:space="preserve"> Solving these systems numerically to gain insight into market conditions is a key challenge for economists and other financial professionals.</w:t>
@@ -55,38 +61,46 @@
     <w:p>
       <w:r>
         <w:t>This artic</w:t>
-      </w:r>
-      <w:r>
-        <w:t xml:space="preserve">le </w:t>
-      </w:r>
-      <w:r>
-        <w:t>presents a complete workflow</w:t>
-      </w:r>
-      <w:r>
-        <w:t xml:space="preserve"> </w:t>
-      </w:r>
-      <w:r>
-        <w:t>s</w:t>
-      </w:r>
-      <w:r>
-        <w:t>how</w:t>
-      </w:r>
-      <w:r>
-        <w:t>ing how</w:t>
-      </w:r>
-      <w:r>
-        <w:t xml:space="preserve"> MATLAB and Simulink can be used </w:t>
-      </w:r>
-      <w:r>
-        <w:t>to create, solve and visualize the RCK model.</w:t>
-      </w:r>
-    </w:p>
-    <w:p>
-      <w:r>
-        <w:t>&lt;&lt;Figure 1, phase portrait of the system.&gt;&gt;</w:t>
       </w:r>
       <w:bookmarkStart w:id="0" w:name="_GoBack"/>
       <w:bookmarkEnd w:id="0"/>
+      <w:r>
+        <w:t xml:space="preserve">le </w:t>
+      </w:r>
+      <w:r>
+        <w:t>presents a complete workflow</w:t>
+      </w:r>
+      <w:r>
+        <w:t xml:space="preserve"> </w:t>
+      </w:r>
+      <w:r>
+        <w:t>s</w:t>
+      </w:r>
+      <w:r>
+        <w:t>how</w:t>
+      </w:r>
+      <w:r>
+        <w:t>ing how</w:t>
+      </w:r>
+      <w:r>
+        <w:t xml:space="preserve"> MATLAB and Simulink can be used </w:t>
+      </w:r>
+      <w:r>
+        <w:t>to create, solve and visualize the RCK model.</w:t>
+      </w:r>
+    </w:p>
+    <w:p>
+      <w:r>
+        <w:t>&lt;&lt;Figure 1, phase portrait of the system</w:t>
+      </w:r>
+      <w:proofErr w:type="gramStart"/>
+      <w:r>
+        <w:t>.&gt;</w:t>
+      </w:r>
+      <w:proofErr w:type="gramEnd"/>
+      <w:r>
+        <w:t>&gt;</w:t>
+      </w:r>
     </w:p>
     <w:p/>
     <w:p/>
@@ -265,7 +279,15 @@
         </w:rPr>
       </w:pPr>
       <w:r>
-        <w:t>Straightforward parfor for both cases</w:t>
+        <w:t xml:space="preserve">Straightforward </w:t>
+      </w:r>
+      <w:proofErr w:type="spellStart"/>
+      <w:r>
+        <w:t>parfor</w:t>
+      </w:r>
+      <w:proofErr w:type="spellEnd"/>
+      <w:r>
+        <w:t xml:space="preserve"> for both cases</w:t>
       </w:r>
     </w:p>
     <w:p>

</xml_diff>

<commit_message>
Updated parallel MATLAB code.
</commit_message>
<xml_diff>
--- a/RCK_Article.docx
+++ b/RCK_Article.docx
@@ -388,6 +388,19 @@
           <w:color w:val="FF0000"/>
         </w:rPr>
         <w:t>.</w:t>
+      </w:r>
+    </w:p>
+    <w:p>
+      <w:pPr>
+        <w:rPr>
+          <w:color w:val="FF0000"/>
+        </w:rPr>
+      </w:pPr>
+      <w:r>
+        <w:rPr>
+          <w:color w:val="FF0000"/>
+        </w:rPr>
+        <w:t>The code and models used in this article are available for download.</w:t>
       </w:r>
     </w:p>
     <w:p>
@@ -715,6 +728,7 @@
     </w:p>
     <w:p>
       <w:r>
+        <w:lastRenderedPageBreak/>
         <w:t xml:space="preserve">Since </w:t>
       </w:r>
       <w:r>
@@ -755,7 +769,6 @@
           <w:rPr>
             <w:rFonts w:ascii="Cambria Math" w:hAnsi="Cambria Math"/>
           </w:rPr>
-          <w:lastRenderedPageBreak/>
           <m:t>f</m:t>
         </m:r>
         <m:d>
@@ -1612,13 +1625,7 @@
               <w:rPr>
                 <w:rFonts w:ascii="Cambria Math" w:hAnsi="Cambria Math"/>
               </w:rPr>
-              <m:t>d</m:t>
-            </m:r>
-            <m:r>
-              <w:rPr>
-                <w:rFonts w:ascii="Cambria Math" w:hAnsi="Cambria Math"/>
-              </w:rPr>
-              <m:t>Y</m:t>
+              <m:t>dY</m:t>
             </m:r>
           </m:num>
           <m:den>
@@ -1656,13 +1663,7 @@
               <w:rPr>
                 <w:rFonts w:ascii="Cambria Math" w:hAnsi="Cambria Math"/>
               </w:rPr>
-              <m:t xml:space="preserve">t,  </m:t>
-            </m:r>
-            <m:r>
-              <w:rPr>
-                <w:rFonts w:ascii="Cambria Math" w:hAnsi="Cambria Math"/>
-              </w:rPr>
-              <m:t>Y</m:t>
+              <m:t>t,  Y</m:t>
             </m:r>
           </m:e>
         </m:d>
@@ -2326,6 +2327,7 @@
           <w:rFonts w:ascii="Courier New" w:hAnsi="Courier New" w:cs="Courier New"/>
           <w:bCs/>
         </w:rPr>
+        <w:lastRenderedPageBreak/>
         <w:t xml:space="preserve"> </w:t>
       </w:r>
     </w:p>
@@ -2443,7 +2445,6 @@
           <w:rFonts w:ascii="Courier New" w:hAnsi="Courier New" w:cs="Courier New"/>
           <w:bCs/>
         </w:rPr>
-        <w:lastRenderedPageBreak/>
         <w:t xml:space="preserve">             </w:t>
       </w:r>
       <w:proofErr w:type="spellStart"/>
@@ -3186,6 +3187,8 @@
           <w:rFonts w:eastAsiaTheme="minorEastAsia"/>
         </w:rPr>
       </w:pPr>
+      <w:bookmarkStart w:id="0" w:name="_GoBack"/>
+      <w:bookmarkEnd w:id="0"/>
       <w:r>
         <w:t xml:space="preserve">The MATLAB visualization function </w:t>
       </w:r>
@@ -3245,6 +3248,7 @@
           <w:noProof/>
           <w:lang w:eastAsia="en-GB"/>
         </w:rPr>
+        <w:lastRenderedPageBreak/>
         <w:drawing>
           <wp:inline distT="0" distB="0" distL="0" distR="0">
             <wp:extent cx="5731510" cy="3582035"/>
@@ -3290,17 +3294,7 @@
     </w:p>
     <w:p>
       <w:r>
-        <w:lastRenderedPageBreak/>
-        <w:t xml:space="preserve">Figure </w:t>
-      </w:r>
-      <w:r>
-        <w:t>2</w:t>
-      </w:r>
-      <w:r>
-        <w:t xml:space="preserve">: </w:t>
-      </w:r>
-      <w:r>
-        <w:t xml:space="preserve">Solution trajectory starting from the point </w:t>
+        <w:t xml:space="preserve">Figure 2: Solution trajectory starting from the point </w:t>
       </w:r>
       <m:oMath>
         <m:d>
@@ -3415,13 +3409,7 @@
         <w:rPr>
           <w:b/>
         </w:rPr>
-        <w:t xml:space="preserve">olving the System </w:t>
-      </w:r>
-      <w:r>
-        <w:rPr>
-          <w:b/>
-        </w:rPr>
-        <w:t>using Time Elimination</w:t>
+        <w:t>olving the System using Time Elimination</w:t>
       </w:r>
     </w:p>
     <w:p>
@@ -3925,13 +3913,7 @@
         <w:rPr>
           <w:rFonts w:eastAsiaTheme="minorEastAsia"/>
         </w:rPr>
-        <w:t xml:space="preserve">. After computing </w:t>
-      </w:r>
-      <w:r>
-        <w:rPr>
-          <w:rFonts w:eastAsiaTheme="minorEastAsia"/>
-        </w:rPr>
-        <w:t xml:space="preserve">the corresponding differentials </w:t>
+        <w:t xml:space="preserve">. After computing the corresponding differentials </w:t>
       </w:r>
       <w:proofErr w:type="spellStart"/>
       <w:r>
@@ -3959,13 +3941,7 @@
         <w:rPr>
           <w:rFonts w:eastAsiaTheme="minorEastAsia"/>
         </w:rPr>
-        <w:t xml:space="preserve"> </w:t>
-      </w:r>
-      <w:r>
-        <w:rPr>
-          <w:rFonts w:eastAsiaTheme="minorEastAsia"/>
-        </w:rPr>
-        <w:t>as defined by the RCK equations, we can then</w:t>
+        <w:t xml:space="preserve"> as defined by the RCK equations, we can then</w:t>
       </w:r>
       <w:r>
         <w:rPr>
@@ -4558,6 +4534,7 @@
           <w:noProof/>
           <w:lang w:eastAsia="en-GB"/>
         </w:rPr>
+        <w:lastRenderedPageBreak/>
         <w:drawing>
           <wp:inline distT="0" distB="0" distL="0" distR="0">
             <wp:extent cx="5731510" cy="3582035"/>
@@ -4603,17 +4580,7 @@
     </w:p>
     <w:p>
       <w:r>
-        <w:lastRenderedPageBreak/>
-        <w:t xml:space="preserve">Figure </w:t>
-      </w:r>
-      <w:r>
-        <w:t>3</w:t>
-      </w:r>
-      <w:r>
-        <w:t xml:space="preserve">: </w:t>
-      </w:r>
-      <w:r>
-        <w:t>Upper and lower solution paths for a consumption strategy obtained using the time-elimination method.</w:t>
+        <w:t>Figure 3: Upper and lower solution paths for a consumption strategy obtained using the time-elimination method.</w:t>
       </w:r>
     </w:p>
     <w:p>
@@ -4746,6 +4713,7 @@
           <w:noProof/>
           <w:lang w:eastAsia="en-GB"/>
         </w:rPr>
+        <w:lastRenderedPageBreak/>
         <w:drawing>
           <wp:inline distT="0" distB="0" distL="0" distR="0">
             <wp:extent cx="5731510" cy="3582035"/>
@@ -4791,22 +4759,7 @@
     </w:p>
     <w:p>
       <w:r>
-        <w:t xml:space="preserve">Figure </w:t>
-      </w:r>
-      <w:r>
-        <w:t>4</w:t>
-      </w:r>
-      <w:r>
-        <w:t xml:space="preserve">: </w:t>
-      </w:r>
-      <w:r>
-        <w:t>L</w:t>
-      </w:r>
-      <w:r>
-        <w:t>ower solution path</w:t>
-      </w:r>
-      <w:r>
-        <w:t xml:space="preserve"> obtained using the stiff solver </w:t>
+        <w:t xml:space="preserve">Figure 4: Lower solution path obtained using the stiff solver </w:t>
       </w:r>
       <w:r>
         <w:rPr>
@@ -4872,18 +4825,21 @@
       </w:pPr>
       <w:r>
         <w:rPr>
+          <w:b/>
           <w:color w:val="FF0000"/>
         </w:rPr>
         <w:t xml:space="preserve">More </w:t>
       </w:r>
       <w:r>
         <w:rPr>
+          <w:b/>
           <w:color w:val="FF0000"/>
         </w:rPr>
         <w:t xml:space="preserve">low-level </w:t>
       </w:r>
       <w:r>
         <w:rPr>
+          <w:b/>
           <w:color w:val="FF0000"/>
         </w:rPr>
         <w:t>details needed (intro Simulink, block diagrams)</w:t>
@@ -4903,6 +4859,7 @@
       </w:pPr>
       <w:r>
         <w:rPr>
+          <w:b/>
           <w:color w:val="FF0000"/>
         </w:rPr>
         <w:t>More hand-holding</w:t>
@@ -4922,26 +4879,641 @@
       </w:r>
     </w:p>
     <w:p>
+      <w:r>
+        <w:t xml:space="preserve">As part of the model </w:t>
+      </w:r>
+      <w:r>
+        <w:t>analysis</w:t>
+      </w:r>
+      <w:r>
+        <w:t>, we may want to investigate the dependency of the model</w:t>
+      </w:r>
+      <w:r>
+        <w:t xml:space="preserve"> on </w:t>
+      </w:r>
+      <w:r>
+        <w:t xml:space="preserve">its parameters by running simulations </w:t>
+      </w:r>
+      <w:r>
+        <w:t>using</w:t>
+      </w:r>
+      <w:r>
+        <w:t xml:space="preserve"> different </w:t>
+      </w:r>
+      <w:r>
+        <w:t xml:space="preserve">sets of </w:t>
+      </w:r>
+      <w:r>
+        <w:t>parameter values.</w:t>
+      </w:r>
+      <w:r>
+        <w:t xml:space="preserve"> Each of these simulations can be run independently of the others, which is </w:t>
+      </w:r>
+      <w:r>
+        <w:t>ideal</w:t>
+      </w:r>
+      <w:r>
+        <w:t xml:space="preserve"> for a parallel implementation using the </w:t>
+      </w:r>
+      <w:proofErr w:type="spellStart"/>
+      <w:r>
+        <w:rPr>
+          <w:rFonts w:ascii="Courier New" w:hAnsi="Courier New" w:cs="Courier New"/>
+        </w:rPr>
+        <w:t>parfor</w:t>
+      </w:r>
+      <w:proofErr w:type="spellEnd"/>
+      <w:r>
+        <w:t xml:space="preserve"> construct from Parallel Computing </w:t>
+      </w:r>
+      <w:proofErr w:type="spellStart"/>
+      <w:r>
+        <w:t>Toolbox</w:t>
+      </w:r>
+      <w:r>
+        <w:rPr>
+          <w:vertAlign w:val="superscript"/>
+        </w:rPr>
+        <w:t>TM</w:t>
+      </w:r>
+      <w:proofErr w:type="spellEnd"/>
+      <w:r>
+        <w:t xml:space="preserve">. </w:t>
+      </w:r>
+      <w:r>
+        <w:t>Starting with</w:t>
+      </w:r>
+      <w:r>
+        <w:t xml:space="preserve"> the MATLAB-based model implementation, we create lattices of grid points </w:t>
+      </w:r>
+      <w:r>
+        <w:rPr>
+          <w:rFonts w:ascii="Courier New" w:hAnsi="Courier New" w:cs="Courier New"/>
+        </w:rPr>
+        <w:t>K0</w:t>
+      </w:r>
+      <w:r>
+        <w:t xml:space="preserve"> and </w:t>
+      </w:r>
+      <w:r>
+        <w:rPr>
+          <w:rFonts w:ascii="Courier New" w:hAnsi="Courier New" w:cs="Courier New"/>
+        </w:rPr>
+        <w:t>C0</w:t>
+      </w:r>
+      <w:r>
+        <w:t xml:space="preserve"> </w:t>
+      </w:r>
+      <w:r>
+        <w:t>represent</w:t>
+      </w:r>
+      <w:r>
+        <w:t>ing</w:t>
+      </w:r>
+      <w:r>
+        <w:t xml:space="preserve"> the different initial conditions we would like to</w:t>
+      </w:r>
+      <w:r>
+        <w:t xml:space="preserve"> investigate.</w:t>
+      </w:r>
+      <w:r>
+        <w:t xml:space="preserve"> Within each iteration of the </w:t>
+      </w:r>
+      <w:proofErr w:type="spellStart"/>
+      <w:r>
+        <w:rPr>
+          <w:rFonts w:ascii="Courier New" w:hAnsi="Courier New" w:cs="Courier New"/>
+        </w:rPr>
+        <w:t>parfor</w:t>
+      </w:r>
+      <w:proofErr w:type="spellEnd"/>
+      <w:r>
+        <w:t xml:space="preserve">-loop, we select a different initial condition </w:t>
+      </w:r>
+      <w:r>
+        <w:rPr>
+          <w:rFonts w:ascii="Courier New" w:hAnsi="Courier New" w:cs="Courier New"/>
+        </w:rPr>
+        <w:t>Y0</w:t>
+      </w:r>
+      <w:r>
+        <w:t xml:space="preserve"> and store the outputs </w:t>
+      </w:r>
+      <w:proofErr w:type="spellStart"/>
+      <w:r>
+        <w:rPr>
+          <w:rFonts w:ascii="Courier New" w:hAnsi="Courier New" w:cs="Courier New"/>
+        </w:rPr>
+        <w:t>k_out</w:t>
+      </w:r>
+      <w:proofErr w:type="spellEnd"/>
+      <w:r>
+        <w:t xml:space="preserve"> and </w:t>
+      </w:r>
+      <w:proofErr w:type="spellStart"/>
+      <w:r>
+        <w:rPr>
+          <w:rFonts w:ascii="Courier New" w:hAnsi="Courier New" w:cs="Courier New"/>
+        </w:rPr>
+        <w:t>c_out</w:t>
+      </w:r>
+      <w:proofErr w:type="spellEnd"/>
+      <w:r>
+        <w:t xml:space="preserve"> using cell arrays.</w:t>
+      </w:r>
+    </w:p>
+    <w:p>
+      <w:pPr>
+        <w:rPr>
+          <w:rFonts w:ascii="Courier New" w:hAnsi="Courier New" w:cs="Courier New"/>
+        </w:rPr>
+      </w:pPr>
+      <w:proofErr w:type="spellStart"/>
+      <w:r>
+        <w:rPr>
+          <w:rFonts w:ascii="Courier New" w:hAnsi="Courier New" w:cs="Courier New"/>
+        </w:rPr>
+        <w:t>RCK_Fun</w:t>
+      </w:r>
+      <w:proofErr w:type="spellEnd"/>
+      <w:r>
+        <w:rPr>
+          <w:rFonts w:ascii="Courier New" w:hAnsi="Courier New" w:cs="Courier New"/>
+        </w:rPr>
+        <w:t xml:space="preserve"> = </w:t>
+      </w:r>
+      <w:proofErr w:type="gramStart"/>
+      <w:r>
+        <w:rPr>
+          <w:rFonts w:ascii="Courier New" w:hAnsi="Courier New" w:cs="Courier New"/>
+        </w:rPr>
+        <w:t>@(</w:t>
+      </w:r>
+      <w:proofErr w:type="gramEnd"/>
+      <w:r>
+        <w:rPr>
+          <w:rFonts w:ascii="Courier New" w:hAnsi="Courier New" w:cs="Courier New"/>
+        </w:rPr>
+        <w:t xml:space="preserve">t, Y) </w:t>
+      </w:r>
+      <w:proofErr w:type="spellStart"/>
+      <w:r>
+        <w:rPr>
+          <w:rFonts w:ascii="Courier New" w:hAnsi="Courier New" w:cs="Courier New"/>
+        </w:rPr>
+        <w:t>RCK_Equations</w:t>
+      </w:r>
+      <w:proofErr w:type="spellEnd"/>
+      <w:r>
+        <w:rPr>
+          <w:rFonts w:ascii="Courier New" w:hAnsi="Courier New" w:cs="Courier New"/>
+        </w:rPr>
+        <w:t xml:space="preserve">(t, Y, </w:t>
+      </w:r>
+      <w:proofErr w:type="spellStart"/>
+      <w:r>
+        <w:rPr>
+          <w:rFonts w:ascii="Courier New" w:hAnsi="Courier New" w:cs="Courier New"/>
+        </w:rPr>
+        <w:t>params</w:t>
+      </w:r>
+      <w:proofErr w:type="spellEnd"/>
+      <w:r>
+        <w:rPr>
+          <w:rFonts w:ascii="Courier New" w:hAnsi="Courier New" w:cs="Courier New"/>
+        </w:rPr>
+        <w:t>);</w:t>
+      </w:r>
+    </w:p>
+    <w:p/>
+    <w:p>
+      <w:pPr>
+        <w:rPr>
+          <w:rFonts w:ascii="Courier New" w:hAnsi="Courier New" w:cs="Courier New"/>
+        </w:rPr>
+      </w:pPr>
+      <w:r>
+        <w:rPr>
+          <w:rFonts w:ascii="Courier New" w:hAnsi="Courier New" w:cs="Courier New"/>
+        </w:rPr>
+        <w:t xml:space="preserve">opts = </w:t>
+      </w:r>
+      <w:proofErr w:type="spellStart"/>
+      <w:proofErr w:type="gramStart"/>
+      <w:r>
+        <w:rPr>
+          <w:rFonts w:ascii="Courier New" w:hAnsi="Courier New" w:cs="Courier New"/>
+        </w:rPr>
+        <w:t>odeset</w:t>
+      </w:r>
+      <w:proofErr w:type="spellEnd"/>
+      <w:r>
+        <w:rPr>
+          <w:rFonts w:ascii="Courier New" w:hAnsi="Courier New" w:cs="Courier New"/>
+        </w:rPr>
+        <w:t>(</w:t>
+      </w:r>
+      <w:proofErr w:type="gramEnd"/>
+      <w:r>
+        <w:rPr>
+          <w:rFonts w:ascii="Courier New" w:hAnsi="Courier New" w:cs="Courier New"/>
+        </w:rPr>
+        <w:t>'</w:t>
+      </w:r>
+      <w:proofErr w:type="spellStart"/>
+      <w:r>
+        <w:rPr>
+          <w:rFonts w:ascii="Courier New" w:hAnsi="Courier New" w:cs="Courier New"/>
+        </w:rPr>
+        <w:t>NonNegative</w:t>
+      </w:r>
+      <w:proofErr w:type="spellEnd"/>
+      <w:r>
+        <w:rPr>
+          <w:rFonts w:ascii="Courier New" w:hAnsi="Courier New" w:cs="Courier New"/>
+        </w:rPr>
+        <w:t>', [1, 2]);</w:t>
+      </w:r>
+    </w:p>
+    <w:p>
+      <w:pPr>
+        <w:rPr>
+          <w:rFonts w:ascii="Courier New" w:hAnsi="Courier New" w:cs="Courier New"/>
+        </w:rPr>
+      </w:pPr>
+      <w:r>
+        <w:rPr>
+          <w:rFonts w:ascii="Courier New" w:hAnsi="Courier New" w:cs="Courier New"/>
+        </w:rPr>
+        <w:t xml:space="preserve">t = </w:t>
+      </w:r>
+      <w:proofErr w:type="spellStart"/>
+      <w:proofErr w:type="gramStart"/>
+      <w:r>
+        <w:rPr>
+          <w:rFonts w:ascii="Courier New" w:hAnsi="Courier New" w:cs="Courier New"/>
+        </w:rPr>
+        <w:t>linspace</w:t>
+      </w:r>
+      <w:proofErr w:type="spellEnd"/>
+      <w:r>
+        <w:rPr>
+          <w:rFonts w:ascii="Courier New" w:hAnsi="Courier New" w:cs="Courier New"/>
+        </w:rPr>
+        <w:t>(</w:t>
+      </w:r>
+      <w:proofErr w:type="gramEnd"/>
+      <w:r>
+        <w:rPr>
+          <w:rFonts w:ascii="Courier New" w:hAnsi="Courier New" w:cs="Courier New"/>
+        </w:rPr>
+        <w:t>0, 1.5, 1000);</w:t>
+      </w:r>
+    </w:p>
+    <w:p>
+      <w:pPr>
+        <w:rPr>
+          <w:rFonts w:ascii="Courier New" w:hAnsi="Courier New" w:cs="Courier New"/>
+        </w:rPr>
+      </w:pPr>
+      <w:proofErr w:type="spellStart"/>
+      <w:r>
+        <w:rPr>
+          <w:rFonts w:ascii="Courier New" w:hAnsi="Courier New" w:cs="Courier New"/>
+        </w:rPr>
+        <w:t>parfor</w:t>
+      </w:r>
+      <w:proofErr w:type="spellEnd"/>
+      <w:r>
+        <w:rPr>
+          <w:rFonts w:ascii="Courier New" w:hAnsi="Courier New" w:cs="Courier New"/>
+        </w:rPr>
+        <w:t xml:space="preserve"> k = </w:t>
+      </w:r>
+      <w:proofErr w:type="gramStart"/>
+      <w:r>
+        <w:rPr>
+          <w:rFonts w:ascii="Courier New" w:hAnsi="Courier New" w:cs="Courier New"/>
+        </w:rPr>
+        <w:t>1:numel</w:t>
+      </w:r>
+      <w:proofErr w:type="gramEnd"/>
+      <w:r>
+        <w:rPr>
+          <w:rFonts w:ascii="Courier New" w:hAnsi="Courier New" w:cs="Courier New"/>
+        </w:rPr>
+        <w:t>(K0)</w:t>
+      </w:r>
+    </w:p>
+    <w:p>
+      <w:pPr>
+        <w:rPr>
+          <w:rFonts w:ascii="Courier New" w:hAnsi="Courier New" w:cs="Courier New"/>
+        </w:rPr>
+      </w:pPr>
+      <w:r>
+        <w:rPr>
+          <w:rFonts w:ascii="Courier New" w:hAnsi="Courier New" w:cs="Courier New"/>
+        </w:rPr>
+        <w:t xml:space="preserve">    % Initial values for per-capita wealth and consumption.</w:t>
+      </w:r>
+    </w:p>
+    <w:p>
+      <w:pPr>
+        <w:rPr>
+          <w:rFonts w:ascii="Courier New" w:hAnsi="Courier New" w:cs="Courier New"/>
+        </w:rPr>
+      </w:pPr>
+      <w:r>
+        <w:rPr>
+          <w:rFonts w:ascii="Courier New" w:hAnsi="Courier New" w:cs="Courier New"/>
+        </w:rPr>
+        <w:t xml:space="preserve">    Y0 = [K0(k); C0(k)];</w:t>
+      </w:r>
+    </w:p>
+    <w:p>
+      <w:pPr>
+        <w:rPr>
+          <w:rFonts w:ascii="Courier New" w:hAnsi="Courier New" w:cs="Courier New"/>
+        </w:rPr>
+      </w:pPr>
+      <w:r>
+        <w:rPr>
+          <w:rFonts w:ascii="Courier New" w:hAnsi="Courier New" w:cs="Courier New"/>
+        </w:rPr>
+        <w:t xml:space="preserve">    % Solve the coupled system. </w:t>
+      </w:r>
+    </w:p>
+    <w:p>
+      <w:pPr>
+        <w:rPr>
+          <w:rFonts w:ascii="Courier New" w:hAnsi="Courier New" w:cs="Courier New"/>
+        </w:rPr>
+      </w:pPr>
+      <w:r>
+        <w:rPr>
+          <w:rFonts w:ascii="Courier New" w:hAnsi="Courier New" w:cs="Courier New"/>
+        </w:rPr>
+        <w:lastRenderedPageBreak/>
+        <w:t xml:space="preserve">    [~, Y] = ode45(</w:t>
+      </w:r>
+      <w:proofErr w:type="spellStart"/>
+      <w:r>
+        <w:rPr>
+          <w:rFonts w:ascii="Courier New" w:hAnsi="Courier New" w:cs="Courier New"/>
+        </w:rPr>
+        <w:t>RCK_Fun</w:t>
+      </w:r>
+      <w:proofErr w:type="spellEnd"/>
+      <w:r>
+        <w:rPr>
+          <w:rFonts w:ascii="Courier New" w:hAnsi="Courier New" w:cs="Courier New"/>
+        </w:rPr>
+        <w:t>, t, Y0, opts);</w:t>
+      </w:r>
+    </w:p>
+    <w:p>
+      <w:pPr>
+        <w:rPr>
+          <w:rFonts w:ascii="Courier New" w:hAnsi="Courier New" w:cs="Courier New"/>
+        </w:rPr>
+      </w:pPr>
+      <w:r>
+        <w:rPr>
+          <w:rFonts w:ascii="Courier New" w:hAnsi="Courier New" w:cs="Courier New"/>
+        </w:rPr>
+        <w:t xml:space="preserve">    </w:t>
+      </w:r>
+      <w:proofErr w:type="spellStart"/>
+      <w:r>
+        <w:rPr>
+          <w:rFonts w:ascii="Courier New" w:hAnsi="Courier New" w:cs="Courier New"/>
+        </w:rPr>
+        <w:t>k_out</w:t>
+      </w:r>
+      <w:proofErr w:type="spellEnd"/>
+      <w:r>
+        <w:rPr>
+          <w:rFonts w:ascii="Courier New" w:hAnsi="Courier New" w:cs="Courier New"/>
+        </w:rPr>
+        <w:t>{k} = Y</w:t>
+      </w:r>
+      <w:proofErr w:type="gramStart"/>
+      <w:r>
+        <w:rPr>
+          <w:rFonts w:ascii="Courier New" w:hAnsi="Courier New" w:cs="Courier New"/>
+        </w:rPr>
+        <w:t>(:,</w:t>
+      </w:r>
+      <w:proofErr w:type="gramEnd"/>
+      <w:r>
+        <w:rPr>
+          <w:rFonts w:ascii="Courier New" w:hAnsi="Courier New" w:cs="Courier New"/>
+        </w:rPr>
+        <w:t xml:space="preserve"> 1); % Output per-capita wealth</w:t>
+      </w:r>
+    </w:p>
+    <w:p>
+      <w:pPr>
+        <w:rPr>
+          <w:rFonts w:ascii="Courier New" w:hAnsi="Courier New" w:cs="Courier New"/>
+        </w:rPr>
+      </w:pPr>
+      <w:r>
+        <w:rPr>
+          <w:rFonts w:ascii="Courier New" w:hAnsi="Courier New" w:cs="Courier New"/>
+        </w:rPr>
+        <w:t xml:space="preserve">    </w:t>
+      </w:r>
+      <w:proofErr w:type="spellStart"/>
+      <w:r>
+        <w:rPr>
+          <w:rFonts w:ascii="Courier New" w:hAnsi="Courier New" w:cs="Courier New"/>
+        </w:rPr>
+        <w:t>c_out</w:t>
+      </w:r>
+      <w:proofErr w:type="spellEnd"/>
+      <w:r>
+        <w:rPr>
+          <w:rFonts w:ascii="Courier New" w:hAnsi="Courier New" w:cs="Courier New"/>
+        </w:rPr>
+        <w:t>{k} = Y</w:t>
+      </w:r>
+      <w:proofErr w:type="gramStart"/>
+      <w:r>
+        <w:rPr>
+          <w:rFonts w:ascii="Courier New" w:hAnsi="Courier New" w:cs="Courier New"/>
+        </w:rPr>
+        <w:t>(:,</w:t>
+      </w:r>
+      <w:proofErr w:type="gramEnd"/>
+      <w:r>
+        <w:rPr>
+          <w:rFonts w:ascii="Courier New" w:hAnsi="Courier New" w:cs="Courier New"/>
+        </w:rPr>
+        <w:t xml:space="preserve"> 2); % Ou</w:t>
+      </w:r>
+      <w:r>
+        <w:rPr>
+          <w:rFonts w:ascii="Courier New" w:hAnsi="Courier New" w:cs="Courier New"/>
+        </w:rPr>
+        <w:t xml:space="preserve">tput per-capita consumption    </w:t>
+      </w:r>
+      <w:r>
+        <w:t xml:space="preserve">  </w:t>
+      </w:r>
+    </w:p>
+    <w:p>
+      <w:pPr>
+        <w:rPr>
+          <w:rFonts w:ascii="Courier New" w:hAnsi="Courier New" w:cs="Courier New"/>
+        </w:rPr>
+      </w:pPr>
+      <w:r>
+        <w:rPr>
+          <w:rFonts w:ascii="Courier New" w:hAnsi="Courier New" w:cs="Courier New"/>
+        </w:rPr>
+        <w:t xml:space="preserve">end % </w:t>
+      </w:r>
+      <w:proofErr w:type="spellStart"/>
+      <w:r>
+        <w:rPr>
+          <w:rFonts w:ascii="Courier New" w:hAnsi="Courier New" w:cs="Courier New"/>
+        </w:rPr>
+        <w:t>parfor</w:t>
+      </w:r>
+      <w:proofErr w:type="spellEnd"/>
+    </w:p>
+    <w:p>
+      <w:r>
+        <w:t>Using 100-by-100 lattices of initial conditions means that we perform 10,000 parallel simulations of the model. This produces the solution trajectories shown in figure 5.</w:t>
+      </w:r>
+    </w:p>
+    <w:p>
+      <w:r>
+        <w:rPr>
+          <w:noProof/>
+          <w:lang w:eastAsia="en-GB"/>
+        </w:rPr>
+        <w:drawing>
+          <wp:inline distT="0" distB="0" distL="0" distR="0">
+            <wp:extent cx="5731510" cy="3582035"/>
+            <wp:effectExtent l="0" t="0" r="2540" b="0"/>
+            <wp:docPr id="7" name="Picture 7"/>
+            <wp:cNvGraphicFramePr>
+              <a:graphicFrameLocks xmlns:a="http://schemas.openxmlformats.org/drawingml/2006/main" noChangeAspect="1"/>
+            </wp:cNvGraphicFramePr>
+            <a:graphic xmlns:a="http://schemas.openxmlformats.org/drawingml/2006/main">
+              <a:graphicData uri="http://schemas.openxmlformats.org/drawingml/2006/picture">
+                <pic:pic xmlns:pic="http://schemas.openxmlformats.org/drawingml/2006/picture">
+                  <pic:nvPicPr>
+                    <pic:cNvPr id="7" name="F5.png"/>
+                    <pic:cNvPicPr/>
+                  </pic:nvPicPr>
+                  <pic:blipFill>
+                    <a:blip r:embed="rId9" cstate="print">
+                      <a:extLst>
+                        <a:ext uri="{28A0092B-C50C-407E-A947-70E740481C1C}">
+                          <a14:useLocalDpi xmlns:a14="http://schemas.microsoft.com/office/drawing/2010/main" val="0"/>
+                        </a:ext>
+                      </a:extLst>
+                    </a:blip>
+                    <a:stretch>
+                      <a:fillRect/>
+                    </a:stretch>
+                  </pic:blipFill>
+                  <pic:spPr>
+                    <a:xfrm>
+                      <a:off x="0" y="0"/>
+                      <a:ext cx="5731510" cy="3582035"/>
+                    </a:xfrm>
+                    <a:prstGeom prst="rect">
+                      <a:avLst/>
+                    </a:prstGeom>
+                  </pic:spPr>
+                </pic:pic>
+              </a:graphicData>
+            </a:graphic>
+          </wp:inline>
+        </w:drawing>
+      </w:r>
+    </w:p>
+    <w:p>
+      <w:r>
+        <w:t>Figure 5: Solution paths of the RCK model starting from different initial conditions.</w:t>
+      </w:r>
+    </w:p>
+    <w:p>
       <w:pPr>
         <w:rPr>
           <w:b/>
-        </w:rPr>
-      </w:pPr>
-      <w:r>
-        <w:t xml:space="preserve">As part of </w:t>
-      </w:r>
-      <w:bookmarkStart w:id="0" w:name="_GoBack"/>
-      <w:bookmarkEnd w:id="0"/>
-      <w:r>
-        <w:t xml:space="preserve">Straightforward </w:t>
-      </w:r>
-      <w:proofErr w:type="spellStart"/>
-      <w:r>
-        <w:t>parfor</w:t>
-      </w:r>
-      <w:proofErr w:type="spellEnd"/>
-      <w:r>
-        <w:t xml:space="preserve"> for both cases</w:t>
+          <w:color w:val="FF0000"/>
+        </w:rPr>
+      </w:pPr>
+      <w:r>
+        <w:rPr>
+          <w:b/>
+          <w:color w:val="FF0000"/>
+        </w:rPr>
+        <w:t>TODO: Sonia</w:t>
+      </w:r>
+    </w:p>
+    <w:p>
+      <w:pPr>
+        <w:rPr>
+          <w:b/>
+          <w:color w:val="FF0000"/>
+        </w:rPr>
+      </w:pPr>
+      <w:r>
+        <w:rPr>
+          <w:b/>
+          <w:color w:val="FF0000"/>
+        </w:rPr>
+        <w:t>Parallelization of the Simulink model.</w:t>
+      </w:r>
+    </w:p>
+    <w:p/>
+    <w:p>
+      <w:pPr>
+        <w:rPr>
+          <w:b/>
+        </w:rPr>
+      </w:pPr>
+    </w:p>
+    <w:p>
+      <w:pPr>
+        <w:rPr>
+          <w:b/>
+        </w:rPr>
+      </w:pPr>
+    </w:p>
+    <w:p>
+      <w:pPr>
+        <w:rPr>
+          <w:b/>
+        </w:rPr>
+      </w:pPr>
+      <w:r>
+        <w:rPr>
+          <w:b/>
+        </w:rPr>
+        <w:t>Summary and Next Steps</w:t>
+      </w:r>
+    </w:p>
+    <w:p>
+      <w:pPr>
+        <w:rPr>
+          <w:b/>
+          <w:color w:val="FF0000"/>
+        </w:rPr>
+      </w:pPr>
+      <w:r>
+        <w:rPr>
+          <w:b/>
+          <w:color w:val="FF0000"/>
+        </w:rPr>
+        <w:t>TODO</w:t>
       </w:r>
     </w:p>
     <w:p>
@@ -4953,52 +5525,44 @@
         </w:numPr>
         <w:rPr>
           <w:b/>
-        </w:rPr>
-      </w:pPr>
-      <w:r>
-        <w:t>Visualization</w:t>
-      </w:r>
-    </w:p>
-    <w:p>
-      <w:pPr>
-        <w:pStyle w:val="ListParagraph"/>
-        <w:numPr>
-          <w:ilvl w:val="0"/>
-          <w:numId w:val="1"/>
-        </w:numPr>
-        <w:rPr>
-          <w:b/>
-        </w:rPr>
-      </w:pPr>
-      <w:r>
-        <w:rPr>
-          <w:b/>
-        </w:rPr>
-        <w:t>Conclusion/</w:t>
-      </w:r>
-      <w:r>
-        <w:rPr>
-          <w:b/>
-        </w:rPr>
-        <w:t xml:space="preserve">Comparison between </w:t>
-      </w:r>
-      <w:r>
-        <w:rPr>
-          <w:b/>
-        </w:rPr>
-        <w:t xml:space="preserve">the </w:t>
-      </w:r>
-      <w:r>
-        <w:rPr>
-          <w:b/>
-        </w:rPr>
-        <w:t>MATLAB and Simulink</w:t>
-      </w:r>
-      <w:r>
-        <w:rPr>
-          <w:b/>
-        </w:rPr>
-        <w:t xml:space="preserve"> approaches</w:t>
+          <w:color w:val="FF0000"/>
+        </w:rPr>
+      </w:pPr>
+      <w:r>
+        <w:rPr>
+          <w:color w:val="FF0000"/>
+        </w:rPr>
+        <w:t>Discussion</w:t>
+      </w:r>
+      <w:r>
+        <w:rPr>
+          <w:color w:val="FF0000"/>
+        </w:rPr>
+        <w:t>:</w:t>
+      </w:r>
+      <w:r>
+        <w:rPr>
+          <w:color w:val="FF0000"/>
+        </w:rPr>
+        <w:t xml:space="preserve"> f</w:t>
+      </w:r>
+      <w:r>
+        <w:rPr>
+          <w:color w:val="FF0000"/>
+        </w:rPr>
+        <w:t xml:space="preserve">eedback loops </w:t>
+      </w:r>
+      <w:r>
+        <w:rPr>
+          <w:color w:val="FF0000"/>
+        </w:rPr>
+        <w:t>clearly graphically represented</w:t>
+      </w:r>
+      <w:r>
+        <w:rPr>
+          <w:color w:val="FF0000"/>
+        </w:rPr>
+        <w:t xml:space="preserve"> in Simulink</w:t>
       </w:r>
     </w:p>
     <w:p>
@@ -5010,19 +5574,20 @@
         </w:numPr>
         <w:rPr>
           <w:b/>
-        </w:rPr>
-      </w:pPr>
-      <w:r>
-        <w:t>Discussion f</w:t>
-      </w:r>
-      <w:r>
-        <w:t xml:space="preserve">eedback loops </w:t>
-      </w:r>
-      <w:r>
-        <w:t>clearly graphically represented</w:t>
-      </w:r>
-      <w:r>
-        <w:t xml:space="preserve"> in Simulink</w:t>
+          <w:color w:val="FF0000"/>
+        </w:rPr>
+      </w:pPr>
+      <w:r>
+        <w:rPr>
+          <w:color w:val="FF0000"/>
+        </w:rPr>
+        <w:t>2x2 summary table</w:t>
+      </w:r>
+      <w:r>
+        <w:rPr>
+          <w:color w:val="FF0000"/>
+        </w:rPr>
+        <w:t xml:space="preserve"> (presentation styles/modelling styles – what types of models are suitable)? Different ways of thinking about the models.</w:t>
       </w:r>
     </w:p>
     <w:p>
@@ -5034,27 +5599,13 @@
         </w:numPr>
         <w:rPr>
           <w:b/>
-        </w:rPr>
-      </w:pPr>
-      <w:r>
-        <w:t>2x2 summary table</w:t>
-      </w:r>
-      <w:r>
-        <w:t xml:space="preserve"> (presentation styles/modelling styles – what types of models are suitable)? Different ways of thinking about the models.</w:t>
-      </w:r>
-    </w:p>
-    <w:p>
-      <w:pPr>
-        <w:pStyle w:val="ListParagraph"/>
-        <w:numPr>
-          <w:ilvl w:val="1"/>
-          <w:numId w:val="1"/>
-        </w:numPr>
-        <w:rPr>
-          <w:b/>
-        </w:rPr>
-      </w:pPr>
-      <w:r>
+          <w:color w:val="FF0000"/>
+        </w:rPr>
+      </w:pPr>
+      <w:r>
+        <w:rPr>
+          <w:color w:val="FF0000"/>
+        </w:rPr>
         <w:t xml:space="preserve"> Time-varying parameters: roughly the same for both approaches. Put in further improvements section.</w:t>
       </w:r>
     </w:p>
@@ -5064,6 +5615,7 @@
         <w:ind w:left="1440"/>
         <w:rPr>
           <w:b/>
+          <w:color w:val="FF0000"/>
         </w:rPr>
       </w:pPr>
     </w:p>
@@ -5071,8 +5623,14 @@
       <w:pPr>
         <w:pStyle w:val="ListParagraph"/>
         <w:ind w:left="1440"/>
-      </w:pPr>
-      <w:r>
+        <w:rPr>
+          <w:color w:val="FF0000"/>
+        </w:rPr>
+      </w:pPr>
+      <w:r>
+        <w:rPr>
+          <w:color w:val="FF0000"/>
+        </w:rPr>
         <w:t>% * Simulink plus: work the equations "as is" - no transformation/rewriting</w:t>
       </w:r>
     </w:p>
@@ -5080,8 +5638,15 @@
       <w:pPr>
         <w:pStyle w:val="ListParagraph"/>
         <w:ind w:left="1440"/>
-      </w:pPr>
-      <w:r>
+        <w:rPr>
+          <w:color w:val="FF0000"/>
+        </w:rPr>
+      </w:pPr>
+      <w:r>
+        <w:rPr>
+          <w:color w:val="FF0000"/>
+        </w:rPr>
+        <w:lastRenderedPageBreak/>
         <w:t>% of the equations required to work with Simulink, whereas with ODE45 you</w:t>
       </w:r>
     </w:p>
@@ -5089,8 +5654,14 @@
       <w:pPr>
         <w:pStyle w:val="ListParagraph"/>
         <w:ind w:left="1440"/>
-      </w:pPr>
-      <w:r>
+        <w:rPr>
+          <w:color w:val="FF0000"/>
+        </w:rPr>
+      </w:pPr>
+      <w:r>
+        <w:rPr>
+          <w:color w:val="FF0000"/>
+        </w:rPr>
         <w:t>% need to write the equations in standard form.</w:t>
       </w:r>
     </w:p>
@@ -5098,16 +5669,28 @@
       <w:pPr>
         <w:pStyle w:val="ListParagraph"/>
         <w:ind w:left="1440"/>
-      </w:pPr>
-      <w:r>
+        <w:rPr>
+          <w:color w:val="FF0000"/>
+        </w:rPr>
+      </w:pPr>
+      <w:r>
+        <w:rPr>
+          <w:color w:val="FF0000"/>
+        </w:rPr>
         <w:t xml:space="preserve">% * Simulink plus: can compute the derivatives </w:t>
       </w:r>
       <w:proofErr w:type="spellStart"/>
       <w:r>
+        <w:rPr>
+          <w:color w:val="FF0000"/>
+        </w:rPr>
         <w:t>of f</w:t>
       </w:r>
       <w:proofErr w:type="spellEnd"/>
       <w:r>
+        <w:rPr>
+          <w:color w:val="FF0000"/>
+        </w:rPr>
         <w:t>(k) automatically,</w:t>
       </w:r>
     </w:p>
@@ -5115,6 +5698,7 @@
       <w:pPr>
         <w:rPr>
           <w:b/>
+          <w:color w:val="FF0000"/>
         </w:rPr>
       </w:pPr>
     </w:p>
@@ -5138,83 +5722,27 @@
           <w:b/>
         </w:rPr>
       </w:pPr>
-    </w:p>
-    <w:p>
-      <w:pPr>
+      <w:r>
         <w:rPr>
           <w:b/>
         </w:rPr>
-      </w:pPr>
-    </w:p>
-    <w:p>
-      <w:pPr>
-        <w:rPr>
-          <w:b/>
-        </w:rPr>
-      </w:pPr>
-    </w:p>
-    <w:p>
-      <w:pPr>
-        <w:rPr>
-          <w:b/>
-        </w:rPr>
-      </w:pPr>
-    </w:p>
-    <w:p>
-      <w:pPr>
-        <w:rPr>
-          <w:b/>
-        </w:rPr>
-      </w:pPr>
-    </w:p>
-    <w:p>
-      <w:pPr>
-        <w:rPr>
-          <w:b/>
-        </w:rPr>
-      </w:pPr>
-    </w:p>
-    <w:p>
-      <w:pPr>
-        <w:rPr>
-          <w:b/>
-        </w:rPr>
-      </w:pPr>
-    </w:p>
-    <w:p>
-      <w:pPr>
-        <w:rPr>
-          <w:b/>
-        </w:rPr>
-      </w:pPr>
-    </w:p>
-    <w:p>
-      <w:pPr>
-        <w:rPr>
-          <w:b/>
-        </w:rPr>
-      </w:pPr>
-    </w:p>
-    <w:p>
-      <w:pPr>
-        <w:rPr>
-          <w:b/>
-        </w:rPr>
-      </w:pPr>
-    </w:p>
-    <w:p>
-      <w:pPr>
-        <w:rPr>
-          <w:b/>
-        </w:rPr>
-      </w:pPr>
-    </w:p>
-    <w:p>
-      <w:pPr>
-        <w:rPr>
-          <w:b/>
-        </w:rPr>
-      </w:pPr>
+        <w:t>Products Used</w:t>
+      </w:r>
+    </w:p>
+    <w:p>
+      <w:r>
+        <w:t>MATLAB</w:t>
+      </w:r>
+    </w:p>
+    <w:p>
+      <w:r>
+        <w:t>Simulink</w:t>
+      </w:r>
+    </w:p>
+    <w:p>
+      <w:r>
+        <w:t>Parallel Computing Toolbox</w:t>
+      </w:r>
     </w:p>
     <w:p>
       <w:pPr>
@@ -5263,7 +5791,7 @@
       <w:r>
         <w:t>(</w:t>
       </w:r>
-      <w:hyperlink r:id="rId9" w:history="1">
+      <w:hyperlink r:id="rId10" w:history="1">
         <w:r>
           <w:rPr>
             <w:rStyle w:val="Hyperlink"/>
@@ -5287,7 +5815,7 @@
       <w:r>
         <w:t>Christopher D. Carroll, The Ramsey/Cass-Koopmans (RCK) Model, November 2011 (</w:t>
       </w:r>
-      <w:hyperlink r:id="rId10" w:history="1">
+      <w:hyperlink r:id="rId11" w:history="1">
         <w:r>
           <w:rPr>
             <w:rStyle w:val="Hyperlink"/>
@@ -5319,7 +5847,7 @@
       <w:r>
         <w:t>, The Ramsey-Cass-Koopmans Model, 2014 (</w:t>
       </w:r>
-      <w:hyperlink r:id="rId11" w:history="1">
+      <w:hyperlink r:id="rId12" w:history="1">
         <w:r>
           <w:rPr>
             <w:rStyle w:val="Hyperlink"/>
@@ -5351,7 +5879,7 @@
       <w:r>
         <w:t>, Stiff Differential Equations (</w:t>
       </w:r>
-      <w:hyperlink r:id="rId12" w:history="1">
+      <w:hyperlink r:id="rId13" w:history="1">
         <w:r>
           <w:rPr>
             <w:rStyle w:val="Hyperlink"/>

</xml_diff>